<commit_message>
Update exercicio 2 completo
</commit_message>
<xml_diff>
--- a/Exercicio02/Respostas.docx
+++ b/Exercicio02/Respostas.docx
@@ -23,10 +23,7 @@
         <w:jc w:val="center"/>
       </w:pPr>
       <w:r>
-        <w:t>Emai</w:t>
-      </w:r>
-      <w:r>
-        <w:t>l: aureliomenezesjr@ufam.edu.br</w:t>
+        <w:t>Email: aureliomenezesjr@ufam.edu.br</w:t>
       </w:r>
     </w:p>
     <w:p>
@@ -34,10 +31,7 @@
         <w:jc w:val="center"/>
       </w:pPr>
       <w:r>
-        <w:t>Primeira lista de exercícios. Parte 02 Conc</w:t>
-      </w:r>
-      <w:r>
-        <w:t>eitos básicos de Internet e Web</w:t>
+        <w:t>Primeira lista de exercícios. Parte 02 Conceitos básicos de Internet e Web</w:t>
       </w:r>
     </w:p>
     <w:p>
@@ -57,79 +51,687 @@
         <w:t xml:space="preserve"> o que é um Elemento, um Atri</w:t>
       </w:r>
       <w:r>
-        <w:t xml:space="preserve">buto, uma </w:t>
+        <w:t xml:space="preserve">buto, uma tag de abertura e uma </w:t>
+      </w:r>
+      <w:r>
+        <w:t>tag de fechamento e o conteúdo do ele</w:t>
+      </w:r>
+      <w:r>
+        <w:t xml:space="preserve">mento na linguagem HTML. Mostre </w:t>
+      </w:r>
+      <w:r>
+        <w:t>através de um exemplo.</w:t>
+      </w:r>
+    </w:p>
+    <w:p>
+      <w:bookmarkStart w:id="0" w:name="_GoBack"/>
+      <w:r>
+        <w:rPr>
+          <w:b/>
+        </w:rPr>
+        <w:t xml:space="preserve">R </w:t>
+      </w:r>
+      <w:proofErr w:type="gramStart"/>
+      <w:r>
+        <w:rPr>
+          <w:b/>
+        </w:rPr>
+        <w:t>=</w:t>
+      </w:r>
+      <w:r>
+        <w:t xml:space="preserve"> </w:t>
+      </w:r>
+      <w:bookmarkEnd w:id="0"/>
+      <w:r>
+        <w:t>Um</w:t>
+      </w:r>
+      <w:proofErr w:type="gramEnd"/>
+      <w:r>
+        <w:t xml:space="preserve"> elemento é tudo entre a tag de início e a tag de fechamento. Os elementos fornecem informações adicionais relacionadas à um elemento, e são especificados dentro da tag de início. A tag de abertura marca o início de um elemento no html, e a tag de fechamento marca o final de um elemento html. Alguns elementos, chamados de elementos vazios, são fechados na tag de início.</w:t>
+      </w:r>
+    </w:p>
+    <w:p>
+      <w:r>
+        <w:t>2). Quais</w:t>
+      </w:r>
+      <w:r>
+        <w:t xml:space="preserve"> as </w:t>
       </w:r>
       <w:proofErr w:type="spellStart"/>
       <w:r>
-        <w:t>tag</w:t>
+        <w:t>tags</w:t>
       </w:r>
       <w:proofErr w:type="spellEnd"/>
       <w:r>
-        <w:t xml:space="preserve"> de abertura e uma </w:t>
+        <w:t xml:space="preserve"> estruturais de um documento HTML? Mostre </w:t>
+      </w:r>
+      <w:r>
+        <w:t xml:space="preserve">através de um </w:t>
+      </w:r>
+      <w:r>
+        <w:t>exemplo o posicionamento de cada um.</w:t>
+      </w:r>
+    </w:p>
+    <w:p>
+      <w:r>
+        <w:rPr>
+          <w:b/>
+        </w:rPr>
+        <w:t xml:space="preserve">R </w:t>
+      </w:r>
+      <w:proofErr w:type="gramStart"/>
+      <w:r>
+        <w:rPr>
+          <w:b/>
+        </w:rPr>
+        <w:t>=</w:t>
+      </w:r>
+      <w:r>
+        <w:t xml:space="preserve"> </w:t>
+      </w:r>
+      <w:r>
+        <w:t>A</w:t>
+      </w:r>
+      <w:r>
+        <w:t>s</w:t>
+      </w:r>
+      <w:proofErr w:type="gramEnd"/>
+      <w:r>
+        <w:t xml:space="preserve"> </w:t>
       </w:r>
       <w:proofErr w:type="spellStart"/>
       <w:r>
-        <w:t>tag</w:t>
+        <w:t>tags</w:t>
       </w:r>
       <w:proofErr w:type="spellEnd"/>
       <w:r>
-        <w:t xml:space="preserve"> de fechamento e o conteúdo do ele</w:t>
-      </w:r>
-      <w:r>
-        <w:t xml:space="preserve">mento na linguagem HTML. Mostre </w:t>
-      </w:r>
-      <w:r>
-        <w:t>através de um exemplo.</w:t>
-      </w:r>
-    </w:p>
-    <w:p>
-      <w:r>
-        <w:t xml:space="preserve">R = </w:t>
-      </w:r>
-    </w:p>
-    <w:p>
-      <w:r>
-        <w:t>2). Quais</w:t>
-      </w:r>
-      <w:r>
-        <w:t xml:space="preserve"> as </w:t>
+        <w:t xml:space="preserve"> </w:t>
+      </w:r>
+      <w:r>
+        <w:t xml:space="preserve">estruturais </w:t>
+      </w:r>
+      <w:r>
+        <w:t>formam a estrutura básica de um documento HTML</w:t>
+      </w:r>
+      <w:r>
+        <w:t>.</w:t>
+      </w:r>
+    </w:p>
+    <w:p>
+      <w:pPr>
+        <w:rPr>
+          <w:lang w:val="en-US"/>
+        </w:rPr>
+      </w:pPr>
+      <w:r>
+        <w:rPr>
+          <w:lang w:val="en-US"/>
+        </w:rPr>
+        <w:t>Exemplo:</w:t>
+      </w:r>
+    </w:p>
+    <w:p>
+      <w:pPr>
+        <w:shd w:val="clear" w:color="auto" w:fill="FFFFFF"/>
+        <w:tabs>
+          <w:tab w:val="left" w:pos="916"/>
+          <w:tab w:val="left" w:pos="1832"/>
+          <w:tab w:val="left" w:pos="2748"/>
+          <w:tab w:val="left" w:pos="3664"/>
+          <w:tab w:val="left" w:pos="4580"/>
+          <w:tab w:val="left" w:pos="5496"/>
+          <w:tab w:val="left" w:pos="6412"/>
+          <w:tab w:val="left" w:pos="7328"/>
+          <w:tab w:val="left" w:pos="8244"/>
+          <w:tab w:val="left" w:pos="9160"/>
+          <w:tab w:val="left" w:pos="10076"/>
+          <w:tab w:val="left" w:pos="10992"/>
+          <w:tab w:val="left" w:pos="11908"/>
+          <w:tab w:val="left" w:pos="12824"/>
+          <w:tab w:val="left" w:pos="13740"/>
+          <w:tab w:val="left" w:pos="14656"/>
+        </w:tabs>
+        <w:spacing w:after="0" w:line="240" w:lineRule="auto"/>
+        <w:jc w:val="left"/>
+        <w:rPr>
+          <w:lang w:val="en-US"/>
+        </w:rPr>
+      </w:pPr>
+      <w:r>
+        <w:rPr>
+          <w:rFonts w:ascii="ArialMT" w:hAnsi="ArialMT"/>
+          <w:noProof/>
+          <w:color w:val="000000"/>
+          <w:szCs w:val="24"/>
+          <w:lang w:eastAsia="pt-BR"/>
+        </w:rPr>
+        <mc:AlternateContent>
+          <mc:Choice Requires="wps">
+            <w:drawing>
+              <wp:anchor distT="0" distB="0" distL="114300" distR="114300" simplePos="0" relativeHeight="251659264" behindDoc="0" locked="0" layoutInCell="1" allowOverlap="1" wp14:anchorId="4EAE5D8D" wp14:editId="1247D6B9">
+                <wp:simplePos x="0" y="0"/>
+                <wp:positionH relativeFrom="column">
+                  <wp:posOffset>329565</wp:posOffset>
+                </wp:positionH>
+                <wp:positionV relativeFrom="paragraph">
+                  <wp:posOffset>74295</wp:posOffset>
+                </wp:positionV>
+                <wp:extent cx="4686300" cy="1971675"/>
+                <wp:effectExtent l="0" t="0" r="19050" b="28575"/>
+                <wp:wrapNone/>
+                <wp:docPr id="1" name="Retângulo 1"/>
+                <wp:cNvGraphicFramePr/>
+                <a:graphic xmlns:a="http://schemas.openxmlformats.org/drawingml/2006/main">
+                  <a:graphicData uri="http://schemas.microsoft.com/office/word/2010/wordprocessingShape">
+                    <wps:wsp>
+                      <wps:cNvSpPr/>
+                      <wps:spPr>
+                        <a:xfrm>
+                          <a:off x="0" y="0"/>
+                          <a:ext cx="4686300" cy="1971675"/>
+                        </a:xfrm>
+                        <a:prstGeom prst="rect">
+                          <a:avLst/>
+                        </a:prstGeom>
+                        <a:noFill/>
+                      </wps:spPr>
+                      <wps:style>
+                        <a:lnRef idx="2">
+                          <a:schemeClr val="accent1">
+                            <a:shade val="50000"/>
+                          </a:schemeClr>
+                        </a:lnRef>
+                        <a:fillRef idx="1">
+                          <a:schemeClr val="accent1"/>
+                        </a:fillRef>
+                        <a:effectRef idx="0">
+                          <a:schemeClr val="accent1"/>
+                        </a:effectRef>
+                        <a:fontRef idx="minor">
+                          <a:schemeClr val="lt1"/>
+                        </a:fontRef>
+                      </wps:style>
+                      <wps:bodyPr rot="0" spcFirstLastPara="0" vertOverflow="overflow" horzOverflow="overflow" vert="horz" wrap="square" lIns="91440" tIns="45720" rIns="91440" bIns="45720" numCol="1" spcCol="0" rtlCol="0" fromWordArt="0" anchor="ctr" anchorCtr="0" forceAA="0" compatLnSpc="1">
+                        <a:prstTxWarp prst="textNoShape">
+                          <a:avLst/>
+                        </a:prstTxWarp>
+                        <a:noAutofit/>
+                      </wps:bodyPr>
+                    </wps:wsp>
+                  </a:graphicData>
+                </a:graphic>
+                <wp14:sizeRelH relativeFrom="margin">
+                  <wp14:pctWidth>0</wp14:pctWidth>
+                </wp14:sizeRelH>
+                <wp14:sizeRelV relativeFrom="margin">
+                  <wp14:pctHeight>0</wp14:pctHeight>
+                </wp14:sizeRelV>
+              </wp:anchor>
+            </w:drawing>
+          </mc:Choice>
+          <mc:Fallback>
+            <w:pict>
+              <v:rect w14:anchorId="4EE8DAC0" id="Retângulo 1" o:spid="_x0000_s1026" style="position:absolute;margin-left:25.95pt;margin-top:5.85pt;width:369pt;height:155.25pt;z-index:251659264;visibility:visible;mso-wrap-style:square;mso-width-percent:0;mso-height-percent:0;mso-wrap-distance-left:9pt;mso-wrap-distance-top:0;mso-wrap-distance-right:9pt;mso-wrap-distance-bottom:0;mso-position-horizontal:absolute;mso-position-horizontal-relative:text;mso-position-vertical:absolute;mso-position-vertical-relative:text;mso-width-percent:0;mso-height-percent:0;mso-width-relative:margin;mso-height-relative:margin;v-text-anchor:middle" o:gfxdata="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" filled="f" strokecolor="#1f4d78 [1604]" strokeweight="1pt"/>
+            </w:pict>
+          </mc:Fallback>
+        </mc:AlternateContent>
+      </w:r>
+      <w:r>
+        <w:rPr>
+          <w:lang w:val="en-US"/>
+        </w:rPr>
+        <w:tab/>
+      </w:r>
+    </w:p>
+    <w:p>
+      <w:pPr>
+        <w:shd w:val="clear" w:color="auto" w:fill="FFFFFF"/>
+        <w:tabs>
+          <w:tab w:val="left" w:pos="916"/>
+          <w:tab w:val="left" w:pos="1832"/>
+          <w:tab w:val="left" w:pos="2748"/>
+          <w:tab w:val="left" w:pos="3664"/>
+          <w:tab w:val="left" w:pos="4580"/>
+          <w:tab w:val="left" w:pos="5496"/>
+          <w:tab w:val="left" w:pos="6412"/>
+          <w:tab w:val="left" w:pos="7328"/>
+          <w:tab w:val="left" w:pos="8244"/>
+          <w:tab w:val="left" w:pos="9160"/>
+          <w:tab w:val="left" w:pos="10076"/>
+          <w:tab w:val="left" w:pos="10992"/>
+          <w:tab w:val="left" w:pos="11908"/>
+          <w:tab w:val="left" w:pos="12824"/>
+          <w:tab w:val="left" w:pos="13740"/>
+          <w:tab w:val="left" w:pos="14656"/>
+        </w:tabs>
+        <w:spacing w:after="0" w:line="240" w:lineRule="auto"/>
+        <w:jc w:val="left"/>
+        <w:rPr>
+          <w:lang w:val="en-US"/>
+        </w:rPr>
+      </w:pPr>
+      <w:r>
+        <w:rPr>
+          <w:lang w:val="en-US"/>
+        </w:rPr>
+        <w:tab/>
+      </w:r>
+      <w:proofErr w:type="gramStart"/>
+      <w:r>
+        <w:rPr>
+          <w:lang w:val="en-US"/>
+        </w:rPr>
+        <w:t>&lt;!DOCTYPE</w:t>
+      </w:r>
+      <w:proofErr w:type="gramEnd"/>
+      <w:r>
+        <w:rPr>
+          <w:lang w:val="en-US"/>
+        </w:rPr>
+        <w:t xml:space="preserve"> html&gt;</w:t>
+      </w:r>
+    </w:p>
+    <w:p>
+      <w:pPr>
+        <w:shd w:val="clear" w:color="auto" w:fill="FFFFFF"/>
+        <w:tabs>
+          <w:tab w:val="left" w:pos="916"/>
+          <w:tab w:val="left" w:pos="1832"/>
+          <w:tab w:val="left" w:pos="2748"/>
+          <w:tab w:val="left" w:pos="3664"/>
+          <w:tab w:val="left" w:pos="4580"/>
+          <w:tab w:val="left" w:pos="5496"/>
+          <w:tab w:val="left" w:pos="6412"/>
+          <w:tab w:val="left" w:pos="7328"/>
+          <w:tab w:val="left" w:pos="8244"/>
+          <w:tab w:val="left" w:pos="9160"/>
+          <w:tab w:val="left" w:pos="10076"/>
+          <w:tab w:val="left" w:pos="10992"/>
+          <w:tab w:val="left" w:pos="11908"/>
+          <w:tab w:val="left" w:pos="12824"/>
+          <w:tab w:val="left" w:pos="13740"/>
+          <w:tab w:val="left" w:pos="14656"/>
+        </w:tabs>
+        <w:spacing w:after="0" w:line="240" w:lineRule="auto"/>
+        <w:jc w:val="left"/>
+        <w:rPr>
+          <w:lang w:val="en-US"/>
+        </w:rPr>
+      </w:pPr>
+      <w:r>
+        <w:tab/>
+      </w:r>
+      <w:r>
+        <w:rPr>
+          <w:lang w:val="en-US"/>
+        </w:rPr>
+        <w:t>&lt;html</w:t>
+      </w:r>
+      <w:r>
+        <w:rPr>
+          <w:lang w:val="en-US"/>
+        </w:rPr>
+        <w:t xml:space="preserve"> lang=</w:t>
+      </w:r>
+      <w:r>
+        <w:t>"</w:t>
       </w:r>
       <w:proofErr w:type="spellStart"/>
       <w:r>
+        <w:rPr>
+          <w:lang w:val="en-US"/>
+        </w:rPr>
+        <w:t>pt-br</w:t>
+      </w:r>
+      <w:proofErr w:type="spellEnd"/>
+      <w:r>
+        <w:t>"</w:t>
+      </w:r>
+      <w:r>
+        <w:rPr>
+          <w:lang w:val="en-US"/>
+        </w:rPr>
+        <w:t>&gt;</w:t>
+      </w:r>
+    </w:p>
+    <w:p>
+      <w:pPr>
+        <w:shd w:val="clear" w:color="auto" w:fill="FFFFFF"/>
+        <w:tabs>
+          <w:tab w:val="left" w:pos="916"/>
+          <w:tab w:val="left" w:pos="1832"/>
+          <w:tab w:val="left" w:pos="2748"/>
+          <w:tab w:val="left" w:pos="3664"/>
+          <w:tab w:val="left" w:pos="4580"/>
+          <w:tab w:val="left" w:pos="5496"/>
+          <w:tab w:val="left" w:pos="6412"/>
+          <w:tab w:val="left" w:pos="7328"/>
+          <w:tab w:val="left" w:pos="8244"/>
+          <w:tab w:val="left" w:pos="9160"/>
+          <w:tab w:val="left" w:pos="10076"/>
+          <w:tab w:val="left" w:pos="10992"/>
+          <w:tab w:val="left" w:pos="11908"/>
+          <w:tab w:val="left" w:pos="12824"/>
+          <w:tab w:val="left" w:pos="13740"/>
+          <w:tab w:val="left" w:pos="14656"/>
+        </w:tabs>
+        <w:spacing w:after="0" w:line="240" w:lineRule="auto"/>
+        <w:jc w:val="left"/>
+        <w:rPr>
+          <w:lang w:val="en-US"/>
+        </w:rPr>
+      </w:pPr>
+      <w:r>
+        <w:rPr>
+          <w:lang w:val="en-US"/>
+        </w:rPr>
+        <w:tab/>
+      </w:r>
+      <w:r>
+        <w:rPr>
+          <w:lang w:val="en-US"/>
+        </w:rPr>
+        <w:t>&lt;head&gt;</w:t>
+      </w:r>
+    </w:p>
+    <w:p>
+      <w:pPr>
+        <w:shd w:val="clear" w:color="auto" w:fill="FFFFFF"/>
+        <w:tabs>
+          <w:tab w:val="left" w:pos="916"/>
+          <w:tab w:val="left" w:pos="1832"/>
+          <w:tab w:val="left" w:pos="2748"/>
+          <w:tab w:val="left" w:pos="3664"/>
+          <w:tab w:val="left" w:pos="4580"/>
+          <w:tab w:val="left" w:pos="5496"/>
+          <w:tab w:val="left" w:pos="6412"/>
+          <w:tab w:val="left" w:pos="7328"/>
+          <w:tab w:val="left" w:pos="8244"/>
+          <w:tab w:val="left" w:pos="9160"/>
+          <w:tab w:val="left" w:pos="10076"/>
+          <w:tab w:val="left" w:pos="10992"/>
+          <w:tab w:val="left" w:pos="11908"/>
+          <w:tab w:val="left" w:pos="12824"/>
+          <w:tab w:val="left" w:pos="13740"/>
+          <w:tab w:val="left" w:pos="14656"/>
+        </w:tabs>
+        <w:spacing w:after="0" w:line="240" w:lineRule="auto"/>
+        <w:jc w:val="left"/>
+      </w:pPr>
+      <w:r>
+        <w:rPr>
+          <w:lang w:val="en-US"/>
+        </w:rPr>
+        <w:tab/>
+      </w:r>
+      <w:r>
+        <w:rPr>
+          <w:lang w:val="en-US"/>
+        </w:rPr>
+        <w:tab/>
+      </w:r>
+      <w:r>
+        <w:t>&lt;</w:t>
+      </w:r>
+      <w:proofErr w:type="gramStart"/>
+      <w:r>
+        <w:t>title</w:t>
+      </w:r>
+      <w:proofErr w:type="gramEnd"/>
+      <w:r>
+        <w:t>&gt;Título da página&lt;/title&gt;</w:t>
+      </w:r>
+    </w:p>
+    <w:p>
+      <w:pPr>
+        <w:shd w:val="clear" w:color="auto" w:fill="FFFFFF"/>
+        <w:tabs>
+          <w:tab w:val="left" w:pos="916"/>
+          <w:tab w:val="left" w:pos="1832"/>
+          <w:tab w:val="left" w:pos="2748"/>
+          <w:tab w:val="left" w:pos="3664"/>
+          <w:tab w:val="left" w:pos="4580"/>
+          <w:tab w:val="left" w:pos="5496"/>
+          <w:tab w:val="left" w:pos="6412"/>
+          <w:tab w:val="left" w:pos="7328"/>
+          <w:tab w:val="left" w:pos="8244"/>
+          <w:tab w:val="left" w:pos="9160"/>
+          <w:tab w:val="left" w:pos="10076"/>
+          <w:tab w:val="left" w:pos="10992"/>
+          <w:tab w:val="left" w:pos="11908"/>
+          <w:tab w:val="left" w:pos="12824"/>
+          <w:tab w:val="left" w:pos="13740"/>
+          <w:tab w:val="left" w:pos="14656"/>
+        </w:tabs>
+        <w:spacing w:after="0" w:line="240" w:lineRule="auto"/>
+        <w:jc w:val="left"/>
+      </w:pPr>
+      <w:r>
+        <w:tab/>
+      </w:r>
+      <w:r>
+        <w:tab/>
+      </w:r>
+      <w:r>
+        <w:t>&lt;</w:t>
+      </w:r>
+      <w:proofErr w:type="gramStart"/>
+      <w:r>
+        <w:t>meta</w:t>
+      </w:r>
+      <w:proofErr w:type="gramEnd"/>
+      <w:r>
+        <w:t xml:space="preserve"> charset="utf-8"/&gt;</w:t>
+      </w:r>
+    </w:p>
+    <w:p>
+      <w:pPr>
+        <w:shd w:val="clear" w:color="auto" w:fill="FFFFFF"/>
+        <w:tabs>
+          <w:tab w:val="left" w:pos="916"/>
+          <w:tab w:val="left" w:pos="1832"/>
+          <w:tab w:val="left" w:pos="2748"/>
+          <w:tab w:val="left" w:pos="3664"/>
+          <w:tab w:val="left" w:pos="4580"/>
+          <w:tab w:val="left" w:pos="5496"/>
+          <w:tab w:val="left" w:pos="6412"/>
+          <w:tab w:val="left" w:pos="7328"/>
+          <w:tab w:val="left" w:pos="8244"/>
+          <w:tab w:val="left" w:pos="9160"/>
+          <w:tab w:val="left" w:pos="10076"/>
+          <w:tab w:val="left" w:pos="10992"/>
+          <w:tab w:val="left" w:pos="11908"/>
+          <w:tab w:val="left" w:pos="12824"/>
+          <w:tab w:val="left" w:pos="13740"/>
+          <w:tab w:val="left" w:pos="14656"/>
+        </w:tabs>
+        <w:spacing w:after="0" w:line="240" w:lineRule="auto"/>
+        <w:jc w:val="left"/>
+      </w:pPr>
+      <w:r>
+        <w:tab/>
+      </w:r>
+      <w:r>
+        <w:t>&lt;/head&gt;</w:t>
+      </w:r>
+    </w:p>
+    <w:p>
+      <w:pPr>
+        <w:shd w:val="clear" w:color="auto" w:fill="FFFFFF"/>
+        <w:tabs>
+          <w:tab w:val="left" w:pos="916"/>
+          <w:tab w:val="left" w:pos="1832"/>
+          <w:tab w:val="left" w:pos="2748"/>
+          <w:tab w:val="left" w:pos="3664"/>
+          <w:tab w:val="left" w:pos="4580"/>
+          <w:tab w:val="left" w:pos="5496"/>
+          <w:tab w:val="left" w:pos="6412"/>
+          <w:tab w:val="left" w:pos="7328"/>
+          <w:tab w:val="left" w:pos="8244"/>
+          <w:tab w:val="left" w:pos="9160"/>
+          <w:tab w:val="left" w:pos="10076"/>
+          <w:tab w:val="left" w:pos="10992"/>
+          <w:tab w:val="left" w:pos="11908"/>
+          <w:tab w:val="left" w:pos="12824"/>
+          <w:tab w:val="left" w:pos="13740"/>
+          <w:tab w:val="left" w:pos="14656"/>
+        </w:tabs>
+        <w:spacing w:after="0" w:line="240" w:lineRule="auto"/>
+        <w:jc w:val="left"/>
+      </w:pPr>
+      <w:r>
+        <w:tab/>
+      </w:r>
+      <w:r>
+        <w:t>&lt;</w:t>
+      </w:r>
+      <w:proofErr w:type="gramStart"/>
+      <w:r>
+        <w:t>body</w:t>
+      </w:r>
+      <w:proofErr w:type="gramEnd"/>
+      <w:r>
+        <w:t>&gt;</w:t>
+      </w:r>
+    </w:p>
+    <w:p>
+      <w:pPr>
+        <w:shd w:val="clear" w:color="auto" w:fill="FFFFFF"/>
+        <w:tabs>
+          <w:tab w:val="left" w:pos="916"/>
+          <w:tab w:val="left" w:pos="1832"/>
+          <w:tab w:val="left" w:pos="2748"/>
+          <w:tab w:val="left" w:pos="3664"/>
+          <w:tab w:val="left" w:pos="4580"/>
+          <w:tab w:val="left" w:pos="5496"/>
+          <w:tab w:val="left" w:pos="6412"/>
+          <w:tab w:val="left" w:pos="7328"/>
+          <w:tab w:val="left" w:pos="8244"/>
+          <w:tab w:val="left" w:pos="9160"/>
+          <w:tab w:val="left" w:pos="10076"/>
+          <w:tab w:val="left" w:pos="10992"/>
+          <w:tab w:val="left" w:pos="11908"/>
+          <w:tab w:val="left" w:pos="12824"/>
+          <w:tab w:val="left" w:pos="13740"/>
+          <w:tab w:val="left" w:pos="14656"/>
+        </w:tabs>
+        <w:spacing w:after="0" w:line="240" w:lineRule="auto"/>
+        <w:jc w:val="left"/>
+      </w:pPr>
+    </w:p>
+    <w:p>
+      <w:pPr>
+        <w:shd w:val="clear" w:color="auto" w:fill="FFFFFF"/>
+        <w:tabs>
+          <w:tab w:val="left" w:pos="916"/>
+          <w:tab w:val="left" w:pos="1832"/>
+          <w:tab w:val="left" w:pos="2748"/>
+          <w:tab w:val="left" w:pos="3664"/>
+          <w:tab w:val="left" w:pos="4580"/>
+          <w:tab w:val="left" w:pos="5496"/>
+          <w:tab w:val="left" w:pos="6412"/>
+          <w:tab w:val="left" w:pos="7328"/>
+          <w:tab w:val="left" w:pos="8244"/>
+          <w:tab w:val="left" w:pos="9160"/>
+          <w:tab w:val="left" w:pos="10076"/>
+          <w:tab w:val="left" w:pos="10992"/>
+          <w:tab w:val="left" w:pos="11908"/>
+          <w:tab w:val="left" w:pos="12824"/>
+          <w:tab w:val="left" w:pos="13740"/>
+          <w:tab w:val="left" w:pos="14656"/>
+        </w:tabs>
+        <w:spacing w:after="0" w:line="240" w:lineRule="auto"/>
+        <w:jc w:val="left"/>
+      </w:pPr>
+      <w:r>
+        <w:tab/>
+      </w:r>
+      <w:r>
+        <w:t>&lt;/body&gt;</w:t>
+      </w:r>
+    </w:p>
+    <w:p>
+      <w:pPr>
+        <w:shd w:val="clear" w:color="auto" w:fill="FFFFFF"/>
+        <w:tabs>
+          <w:tab w:val="left" w:pos="916"/>
+          <w:tab w:val="left" w:pos="1832"/>
+          <w:tab w:val="left" w:pos="2748"/>
+          <w:tab w:val="left" w:pos="3664"/>
+          <w:tab w:val="left" w:pos="4580"/>
+          <w:tab w:val="left" w:pos="5496"/>
+          <w:tab w:val="left" w:pos="6412"/>
+          <w:tab w:val="left" w:pos="7328"/>
+          <w:tab w:val="left" w:pos="8244"/>
+          <w:tab w:val="left" w:pos="9160"/>
+          <w:tab w:val="left" w:pos="10076"/>
+          <w:tab w:val="left" w:pos="10992"/>
+          <w:tab w:val="left" w:pos="11908"/>
+          <w:tab w:val="left" w:pos="12824"/>
+          <w:tab w:val="left" w:pos="13740"/>
+          <w:tab w:val="left" w:pos="14656"/>
+        </w:tabs>
+        <w:spacing w:after="0" w:line="240" w:lineRule="auto"/>
+        <w:jc w:val="left"/>
+      </w:pPr>
+      <w:r>
+        <w:tab/>
+      </w:r>
+      <w:r>
+        <w:t>&lt;/html&gt;</w:t>
+      </w:r>
+    </w:p>
+    <w:p/>
+    <w:p>
+      <w:r>
+        <w:t>3)</w:t>
+      </w:r>
+      <w:r>
+        <w:t>.</w:t>
+      </w:r>
+      <w:r>
+        <w:t xml:space="preserve"> O que é um documento HTML aninhado? Mostre com um exemplo.</w:t>
+      </w:r>
+    </w:p>
+    <w:p>
+      <w:r>
+        <w:rPr>
+          <w:b/>
+        </w:rPr>
+        <w:t xml:space="preserve">R </w:t>
+      </w:r>
+      <w:proofErr w:type="gramStart"/>
+      <w:r>
+        <w:rPr>
+          <w:b/>
+        </w:rPr>
+        <w:t>=</w:t>
+      </w:r>
+      <w:r>
+        <w:t xml:space="preserve"> </w:t>
+      </w:r>
+      <w:r>
+        <w:t>Todo</w:t>
+      </w:r>
+      <w:proofErr w:type="gramEnd"/>
+      <w:r>
+        <w:t xml:space="preserve"> documento HTML consiste em elementos aninhados, ou seja, </w:t>
+      </w:r>
+      <w:proofErr w:type="spellStart"/>
+      <w:r>
         <w:t>tags</w:t>
       </w:r>
       <w:proofErr w:type="spellEnd"/>
       <w:r>
-        <w:t xml:space="preserve"> estruturais de um documento HTML? Mostre </w:t>
-      </w:r>
-      <w:r>
-        <w:t xml:space="preserve">através de um </w:t>
-      </w:r>
-      <w:r>
-        <w:t>exemplo o posicionamento de cada um.</w:t>
-      </w:r>
-    </w:p>
-    <w:p>
-      <w:r>
-        <w:t xml:space="preserve">R = </w:t>
-      </w:r>
-      <w:bookmarkStart w:id="0" w:name="_GoBack"/>
-      <w:bookmarkEnd w:id="0"/>
-    </w:p>
-    <w:p>
-      <w:r>
-        <w:t>3)</w:t>
-      </w:r>
-      <w:r>
-        <w:t>.</w:t>
-      </w:r>
-      <w:r>
-        <w:t xml:space="preserve"> O que é um documento HTML aninhado? Mostre com um exemplo.</w:t>
-      </w:r>
-    </w:p>
-    <w:p>
-      <w:r>
-        <w:t xml:space="preserve">R = </w:t>
+        <w:t xml:space="preserve"> dentro de outras </w:t>
+      </w:r>
+      <w:proofErr w:type="spellStart"/>
+      <w:r>
+        <w:t>tags</w:t>
+      </w:r>
+      <w:proofErr w:type="spellEnd"/>
+      <w:r>
+        <w:t>. No exemplo da questão anterior, a tag “title” está dentro da tag estrutural “head”</w:t>
       </w:r>
     </w:p>
     <w:p>
@@ -183,27 +785,27 @@
       </w:r>
       <w:proofErr w:type="spellEnd"/>
       <w:r>
-        <w:t xml:space="preserve">, comentários, </w:t>
+        <w:t xml:space="preserve">, comentários, title, link, </w:t>
       </w:r>
       <w:proofErr w:type="spellStart"/>
       <w:r>
-        <w:t>title</w:t>
+        <w:t>Style</w:t>
       </w:r>
       <w:proofErr w:type="spellEnd"/>
       <w:r>
-        <w:t xml:space="preserve">, link, </w:t>
+        <w:t xml:space="preserve">, meta, </w:t>
       </w:r>
       <w:proofErr w:type="spellStart"/>
       <w:r>
-        <w:t>Style</w:t>
+        <w:t>img</w:t>
       </w:r>
       <w:proofErr w:type="spellEnd"/>
       <w:r>
-        <w:t xml:space="preserve">, meta, </w:t>
+        <w:t xml:space="preserve">, </w:t>
       </w:r>
       <w:proofErr w:type="spellStart"/>
       <w:r>
-        <w:t>img</w:t>
+        <w:t>table</w:t>
       </w:r>
       <w:proofErr w:type="spellEnd"/>
       <w:r>
@@ -211,7 +813,7 @@
       </w:r>
       <w:proofErr w:type="spellStart"/>
       <w:r>
-        <w:t>table</w:t>
+        <w:t>tr</w:t>
       </w:r>
       <w:proofErr w:type="spellEnd"/>
       <w:r>
@@ -219,17 +821,32 @@
       </w:r>
       <w:proofErr w:type="spellStart"/>
       <w:r>
-        <w:t>tr</w:t>
+        <w:t>td</w:t>
       </w:r>
       <w:proofErr w:type="spellEnd"/>
-      <w:r>
-        <w:t xml:space="preserve">, </w:t>
-      </w:r>
-      <w:proofErr w:type="spellStart"/>
-      <w:r>
-        <w:t>td</w:t>
-      </w:r>
-      <w:proofErr w:type="spellEnd"/>
+    </w:p>
+    <w:p>
+      <w:pPr>
+        <w:pStyle w:val="PargrafodaLista"/>
+      </w:pPr>
+    </w:p>
+    <w:p>
+      <w:pPr>
+        <w:pStyle w:val="PargrafodaLista"/>
+        <w:numPr>
+          <w:ilvl w:val="0"/>
+          <w:numId w:val="3"/>
+        </w:numPr>
+        <w:rPr>
+          <w:b/>
+        </w:rPr>
+      </w:pPr>
+      <w:r>
+        <w:rPr>
+          <w:b/>
+        </w:rPr>
+        <w:t>O código index.html está em anexo na mesma pasta</w:t>
+      </w:r>
     </w:p>
     <w:sectPr>
       <w:pgSz w:w="11906" w:h="16838"/>
@@ -333,6 +950,119 @@
     </w:lvl>
   </w:abstractNum>
   <w:abstractNum w:abstractNumId="1" w15:restartNumberingAfterBreak="0">
+    <w:nsid w:val="252F4309"/>
+    <w:multiLevelType w:val="hybridMultilevel"/>
+    <w:tmpl w:val="E1E6B3A6"/>
+    <w:lvl w:ilvl="0" w:tplc="D6227702">
+      <w:start w:val="3"/>
+      <w:numFmt w:val="bullet"/>
+      <w:lvlText w:val=""/>
+      <w:lvlJc w:val="left"/>
+      <w:pPr>
+        <w:ind w:left="720" w:hanging="360"/>
+      </w:pPr>
+      <w:rPr>
+        <w:rFonts w:ascii="Wingdings" w:eastAsiaTheme="minorHAnsi" w:hAnsi="Wingdings" w:cstheme="minorBidi" w:hint="default"/>
+      </w:rPr>
+    </w:lvl>
+    <w:lvl w:ilvl="1" w:tplc="04160003" w:tentative="1">
+      <w:start w:val="1"/>
+      <w:numFmt w:val="bullet"/>
+      <w:lvlText w:val="o"/>
+      <w:lvlJc w:val="left"/>
+      <w:pPr>
+        <w:ind w:left="1440" w:hanging="360"/>
+      </w:pPr>
+      <w:rPr>
+        <w:rFonts w:ascii="Courier New" w:hAnsi="Courier New" w:cs="Courier New" w:hint="default"/>
+      </w:rPr>
+    </w:lvl>
+    <w:lvl w:ilvl="2" w:tplc="04160005" w:tentative="1">
+      <w:start w:val="1"/>
+      <w:numFmt w:val="bullet"/>
+      <w:lvlText w:val=""/>
+      <w:lvlJc w:val="left"/>
+      <w:pPr>
+        <w:ind w:left="2160" w:hanging="360"/>
+      </w:pPr>
+      <w:rPr>
+        <w:rFonts w:ascii="Wingdings" w:hAnsi="Wingdings" w:hint="default"/>
+      </w:rPr>
+    </w:lvl>
+    <w:lvl w:ilvl="3" w:tplc="04160001" w:tentative="1">
+      <w:start w:val="1"/>
+      <w:numFmt w:val="bullet"/>
+      <w:lvlText w:val=""/>
+      <w:lvlJc w:val="left"/>
+      <w:pPr>
+        <w:ind w:left="2880" w:hanging="360"/>
+      </w:pPr>
+      <w:rPr>
+        <w:rFonts w:ascii="Symbol" w:hAnsi="Symbol" w:hint="default"/>
+      </w:rPr>
+    </w:lvl>
+    <w:lvl w:ilvl="4" w:tplc="04160003" w:tentative="1">
+      <w:start w:val="1"/>
+      <w:numFmt w:val="bullet"/>
+      <w:lvlText w:val="o"/>
+      <w:lvlJc w:val="left"/>
+      <w:pPr>
+        <w:ind w:left="3600" w:hanging="360"/>
+      </w:pPr>
+      <w:rPr>
+        <w:rFonts w:ascii="Courier New" w:hAnsi="Courier New" w:cs="Courier New" w:hint="default"/>
+      </w:rPr>
+    </w:lvl>
+    <w:lvl w:ilvl="5" w:tplc="04160005" w:tentative="1">
+      <w:start w:val="1"/>
+      <w:numFmt w:val="bullet"/>
+      <w:lvlText w:val=""/>
+      <w:lvlJc w:val="left"/>
+      <w:pPr>
+        <w:ind w:left="4320" w:hanging="360"/>
+      </w:pPr>
+      <w:rPr>
+        <w:rFonts w:ascii="Wingdings" w:hAnsi="Wingdings" w:hint="default"/>
+      </w:rPr>
+    </w:lvl>
+    <w:lvl w:ilvl="6" w:tplc="04160001" w:tentative="1">
+      <w:start w:val="1"/>
+      <w:numFmt w:val="bullet"/>
+      <w:lvlText w:val=""/>
+      <w:lvlJc w:val="left"/>
+      <w:pPr>
+        <w:ind w:left="5040" w:hanging="360"/>
+      </w:pPr>
+      <w:rPr>
+        <w:rFonts w:ascii="Symbol" w:hAnsi="Symbol" w:hint="default"/>
+      </w:rPr>
+    </w:lvl>
+    <w:lvl w:ilvl="7" w:tplc="04160003" w:tentative="1">
+      <w:start w:val="1"/>
+      <w:numFmt w:val="bullet"/>
+      <w:lvlText w:val="o"/>
+      <w:lvlJc w:val="left"/>
+      <w:pPr>
+        <w:ind w:left="5760" w:hanging="360"/>
+      </w:pPr>
+      <w:rPr>
+        <w:rFonts w:ascii="Courier New" w:hAnsi="Courier New" w:cs="Courier New" w:hint="default"/>
+      </w:rPr>
+    </w:lvl>
+    <w:lvl w:ilvl="8" w:tplc="04160005" w:tentative="1">
+      <w:start w:val="1"/>
+      <w:numFmt w:val="bullet"/>
+      <w:lvlText w:val=""/>
+      <w:lvlJc w:val="left"/>
+      <w:pPr>
+        <w:ind w:left="6480" w:hanging="360"/>
+      </w:pPr>
+      <w:rPr>
+        <w:rFonts w:ascii="Wingdings" w:hAnsi="Wingdings" w:hint="default"/>
+      </w:rPr>
+    </w:lvl>
+  </w:abstractNum>
+  <w:abstractNum w:abstractNumId="2" w15:restartNumberingAfterBreak="0">
     <w:nsid w:val="6A1E485F"/>
     <w:multiLevelType w:val="hybridMultilevel"/>
     <w:tmpl w:val="3CBA3E5E"/>
@@ -419,10 +1149,13 @@
     </w:lvl>
   </w:abstractNum>
   <w:num w:numId="1">
-    <w:abstractNumId w:val="1"/>
+    <w:abstractNumId w:val="2"/>
   </w:num>
   <w:num w:numId="2">
     <w:abstractNumId w:val="0"/>
+  </w:num>
+  <w:num w:numId="3">
+    <w:abstractNumId w:val="1"/>
   </w:num>
 </w:numbering>
 </file>
@@ -867,6 +1600,57 @@
       <w:contextualSpacing/>
     </w:pPr>
   </w:style>
+  <w:style w:type="paragraph" w:styleId="Pr-formataoHTML">
+    <w:name w:val="HTML Preformatted"/>
+    <w:basedOn w:val="Normal"/>
+    <w:link w:val="Pr-formataoHTMLChar"/>
+    <w:uiPriority w:val="99"/>
+    <w:semiHidden/>
+    <w:unhideWhenUsed/>
+    <w:rsid w:val="00C5629B"/>
+    <w:pPr>
+      <w:tabs>
+        <w:tab w:val="left" w:pos="916"/>
+        <w:tab w:val="left" w:pos="1832"/>
+        <w:tab w:val="left" w:pos="2748"/>
+        <w:tab w:val="left" w:pos="3664"/>
+        <w:tab w:val="left" w:pos="4580"/>
+        <w:tab w:val="left" w:pos="5496"/>
+        <w:tab w:val="left" w:pos="6412"/>
+        <w:tab w:val="left" w:pos="7328"/>
+        <w:tab w:val="left" w:pos="8244"/>
+        <w:tab w:val="left" w:pos="9160"/>
+        <w:tab w:val="left" w:pos="10076"/>
+        <w:tab w:val="left" w:pos="10992"/>
+        <w:tab w:val="left" w:pos="11908"/>
+        <w:tab w:val="left" w:pos="12824"/>
+        <w:tab w:val="left" w:pos="13740"/>
+        <w:tab w:val="left" w:pos="14656"/>
+      </w:tabs>
+      <w:spacing w:after="0" w:line="240" w:lineRule="auto"/>
+      <w:jc w:val="left"/>
+    </w:pPr>
+    <w:rPr>
+      <w:rFonts w:ascii="Courier New" w:eastAsia="Times New Roman" w:hAnsi="Courier New" w:cs="Courier New"/>
+      <w:sz w:val="20"/>
+      <w:szCs w:val="20"/>
+      <w:lang w:eastAsia="pt-BR"/>
+    </w:rPr>
+  </w:style>
+  <w:style w:type="character" w:customStyle="1" w:styleId="Pr-formataoHTMLChar">
+    <w:name w:val="Pré-formatação HTML Char"/>
+    <w:basedOn w:val="Fontepargpadro"/>
+    <w:link w:val="Pr-formataoHTML"/>
+    <w:uiPriority w:val="99"/>
+    <w:semiHidden/>
+    <w:rsid w:val="00C5629B"/>
+    <w:rPr>
+      <w:rFonts w:ascii="Courier New" w:eastAsia="Times New Roman" w:hAnsi="Courier New" w:cs="Courier New"/>
+      <w:sz w:val="20"/>
+      <w:szCs w:val="20"/>
+      <w:lang w:eastAsia="pt-BR"/>
+    </w:rPr>
+  </w:style>
 </w:styles>
 </file>
 

</xml_diff>